<commit_message>
TrueSkill summary doc update
</commit_message>
<xml_diff>
--- a/Design/TrueSkill.docx
+++ b/Design/TrueSkill.docx
@@ -18,7 +18,25 @@
           <w:sz w:val="36"/>
           <w:szCs w:val="36"/>
         </w:rPr>
-        <w:t>Summary of TrueSkill: How it Works and How to Use it</w:t>
+        <w:t xml:space="preserve">Summary of </w:t>
+      </w:r>
+      <w:proofErr w:type="spellStart"/>
+      <w:r>
+        <w:rPr>
+          <w:b/>
+          <w:sz w:val="36"/>
+          <w:szCs w:val="36"/>
+        </w:rPr>
+        <w:t>TrueSkill</w:t>
+      </w:r>
+      <w:proofErr w:type="spellEnd"/>
+      <w:r>
+        <w:rPr>
+          <w:b/>
+          <w:sz w:val="36"/>
+          <w:szCs w:val="36"/>
+        </w:rPr>
+        <w:t>: How it Works and How to Use it</w:t>
       </w:r>
     </w:p>
     <w:p>
@@ -73,6 +91,14 @@
         <w:spacing w:after="0"/>
       </w:pPr>
       <w:r>
+        <w:t>http://en.wikipedia.org/wiki/TrueSkill</w:t>
+      </w:r>
+    </w:p>
+    <w:p>
+      <w:pPr>
+        <w:spacing w:after="0"/>
+      </w:pPr>
+      <w:r>
         <w:t>http://research.microsoft.com/en-us/projects/trueskill/</w:t>
       </w:r>
     </w:p>
@@ -116,8 +142,13 @@
       <w:pPr>
         <w:spacing w:after="0"/>
       </w:pPr>
-      <w:r>
-        <w:t xml:space="preserve">TrueSkills ranking system is based on two numbers: </w:t>
+      <w:proofErr w:type="spellStart"/>
+      <w:r>
+        <w:t>TrueSkills</w:t>
+      </w:r>
+      <w:proofErr w:type="spellEnd"/>
+      <w:r>
+        <w:t xml:space="preserve"> ranking system is based on two numbers: </w:t>
       </w:r>
       <w:r>
         <w:rPr>
@@ -137,7 +168,15 @@
         </m:r>
       </m:oMath>
       <w:r>
-        <w:t>(sigma). mu is a arbitrary value reflecting a players skill. Sigma is an arbitrary value reflecting TrueSkills confidence in the mu value. Together, it ranks a player. Loosly, mu is based on the win/loss ratio of a player, and sigma is based on the number of games played (although there is MUCH more to both numbers behind the scenes, which we do not need to know to implement TrueSkill on Pong Tracker)</w:t>
+        <w:t xml:space="preserve">(sigma). mu is a arbitrary value reflecting a players skill. Sigma is an arbitrary value reflecting TrueSkills confidence in the mu value. Together, it ranks a player. Loosly, mu is based on the win/loss ratio of a player, and sigma is based on the number of games played (although there is MUCH more to both numbers behind the scenes, which we do not need to know to implement </w:t>
+      </w:r>
+      <w:proofErr w:type="spellStart"/>
+      <w:r>
+        <w:t>TrueSkill</w:t>
+      </w:r>
+      <w:proofErr w:type="spellEnd"/>
+      <w:r>
+        <w:t xml:space="preserve"> on Pong Tracker)</w:t>
       </w:r>
     </w:p>
     <w:p>
@@ -210,10 +249,32 @@
         <w:spacing w:after="0"/>
       </w:pPr>
       <w:r>
-        <w:t xml:space="preserve">Sigma is the confidence TrueSkill has in  a players mu value, and has to do with probability. In the above figure, we have two players, Natalia and Eric.  Natalia has a </w:t>
-      </w:r>
-      <w:r>
-        <w:t>sigma value of 8.33 (which makes her graph wide). TrueSkill, in her case, is saying that her mu is 25. However, her high sigma value says that the probability of her actually having a mu of 25 is low, so her true skill could be in the range from 5 to 45, the likelihood becoming less the farther from mu.</w:t>
+        <w:t xml:space="preserve">Sigma is the confidence </w:t>
+      </w:r>
+      <w:proofErr w:type="spellStart"/>
+      <w:r>
+        <w:t>TrueSkill</w:t>
+      </w:r>
+      <w:proofErr w:type="spellEnd"/>
+      <w:r>
+        <w:t xml:space="preserve"> has in  a players mu value, and has to do with probability. In the above figure, we have two players, Natalia and Eric.  Natalia has a </w:t>
+      </w:r>
+      <w:r>
+        <w:t xml:space="preserve">sigma value of 8.33 (which makes her graph wide). </w:t>
+      </w:r>
+      <w:proofErr w:type="spellStart"/>
+      <w:r>
+        <w:t>TrueSkill</w:t>
+      </w:r>
+      <w:proofErr w:type="spellEnd"/>
+      <w:r>
+        <w:t>, in her case, is saying that her mu is 25. However, her high sigma value says that the probability of her actually having a mu of 25 is low, so her true skill could be in the range from 5 to 45</w:t>
+      </w:r>
+      <w:r>
+        <w:t xml:space="preserve"> (to simplify the math)</w:t>
+      </w:r>
+      <w:r>
+        <w:t>, the likelihood becoming less the farther from mu.</w:t>
       </w:r>
     </w:p>
     <w:p>
@@ -227,7 +288,15 @@
       </w:pPr>
       <w:r>
         <w:lastRenderedPageBreak/>
-        <w:t xml:space="preserve">Eric, on the other hand, has a low sigma. TrueSkill is saying that it has confidence that his actual true skill value, mu, is very close to 30, and could be in a range from about 26 to 34, the likelihood falling off very steeply the farther from mu. </w:t>
+        <w:t xml:space="preserve">Eric, on the other hand, has a low sigma. </w:t>
+      </w:r>
+      <w:proofErr w:type="spellStart"/>
+      <w:r>
+        <w:t>TrueSkill</w:t>
+      </w:r>
+      <w:proofErr w:type="spellEnd"/>
+      <w:r>
+        <w:t xml:space="preserve"> is saying that it has confidence that his actual true skill value, mu, is very close to 30, and could be in a range from about 26 to 34, the likelihood falling off very steeply the farther from mu. </w:t>
       </w:r>
     </w:p>
     <w:p>
@@ -256,7 +325,108 @@
         <w:t>When two players play a game against each other, both values are updated. How much these values change depend on both players mu and sigma values.</w:t>
       </w:r>
       <w:r>
-        <w:t xml:space="preserve"> A player who defeats a player with high mu and sigma values once will not see a huge change in their mu and sigma values. A player who defeats a player with high mu and sigma values many times will see a large change in their mu and sigma values, as TrueSkill becomes more confident that they can defeat high ranked players.</w:t>
+        <w:t xml:space="preserve"> </w:t>
+      </w:r>
+      <w:r>
+        <w:t xml:space="preserve">The amount of change in a players values depends on who defeats who, and how "surprising" the outcome is. A player with </w:t>
+      </w:r>
+      <w:r>
+        <w:t>a high mu and low sigma value is not expected to defeat a player with a low mu and high sigma. If they did, it would be considered surprising, and the defeating players rank would see a large increase. Vice versa, an unsurprising defeat results in an almost negligible change.</w:t>
+      </w:r>
+    </w:p>
+    <w:p>
+      <w:pPr>
+        <w:spacing w:after="0"/>
+      </w:pPr>
+    </w:p>
+    <w:p>
+      <w:pPr>
+        <w:spacing w:after="0"/>
+        <w:rPr>
+          <w:b/>
+        </w:rPr>
+      </w:pPr>
+    </w:p>
+    <w:p>
+      <w:pPr>
+        <w:spacing w:after="0"/>
+        <w:rPr>
+          <w:b/>
+        </w:rPr>
+      </w:pPr>
+      <w:r>
+        <w:rPr>
+          <w:b/>
+        </w:rPr>
+        <w:t>"</w:t>
+      </w:r>
+      <w:proofErr w:type="spellStart"/>
+      <w:r>
+        <w:rPr>
+          <w:b/>
+        </w:rPr>
+        <w:t>TrueSkill</w:t>
+      </w:r>
+      <w:proofErr w:type="spellEnd"/>
+      <w:r>
+        <w:rPr>
+          <w:b/>
+        </w:rPr>
+        <w:t>" Number</w:t>
+      </w:r>
+    </w:p>
+    <w:p>
+      <w:pPr>
+        <w:spacing w:after="0"/>
+      </w:pPr>
+    </w:p>
+    <w:p>
+      <w:pPr>
+        <w:spacing w:after="0"/>
+      </w:pPr>
+      <w:r>
+        <w:t>In order to rank players against each other, we need to have one number. Without going into the math too much, this number is calculated using the formula</w:t>
+      </w:r>
+    </w:p>
+    <w:p>
+      <w:pPr>
+        <w:spacing w:after="0"/>
+      </w:pPr>
+    </w:p>
+    <w:p>
+      <w:pPr>
+        <w:spacing w:after="0"/>
+      </w:pPr>
+      <m:oMathPara>
+        <m:oMath>
+          <m:r>
+            <w:rPr>
+              <w:rFonts w:ascii="Cambria Math" w:hAnsi="Cambria Math"/>
+            </w:rPr>
+            <m:t>Rank= μ-(3∙σ)</m:t>
+          </m:r>
+        </m:oMath>
+      </m:oMathPara>
+    </w:p>
+    <w:p>
+      <w:pPr>
+        <w:spacing w:after="0"/>
+      </w:pPr>
+    </w:p>
+    <w:p>
+      <w:pPr>
+        <w:spacing w:after="0"/>
+      </w:pPr>
+      <w:r>
+        <w:t xml:space="preserve">The 3 in the equation is there because, as Microsoft has found, a players true rank is usually higher than what </w:t>
+      </w:r>
+      <w:proofErr w:type="spellStart"/>
+      <w:r>
+        <w:t>TrueSkill</w:t>
+      </w:r>
+      <w:proofErr w:type="spellEnd"/>
+      <w:r>
+        <w:t xml:space="preserve"> says. This is a rough way to compensate.</w:t>
       </w:r>
     </w:p>
     <w:p>
@@ -588,7 +758,21 @@
         <w:rPr>
           <w:rFonts w:cstheme="minorHAnsi"/>
         </w:rPr>
-        <w:t xml:space="preserve">When a game is complete and confirmed, new TrueSkill mu and sigma values are calculated for each player. To do this, we use the </w:t>
+        <w:t xml:space="preserve">When a game is complete and confirmed, new </w:t>
+      </w:r>
+      <w:proofErr w:type="spellStart"/>
+      <w:r>
+        <w:rPr>
+          <w:rFonts w:cstheme="minorHAnsi"/>
+        </w:rPr>
+        <w:t>TrueSkill</w:t>
+      </w:r>
+      <w:proofErr w:type="spellEnd"/>
+      <w:r>
+        <w:rPr>
+          <w:rFonts w:cstheme="minorHAnsi"/>
+        </w:rPr>
+        <w:t xml:space="preserve"> mu and sigma values are calculated for each player. To do this, we use the </w:t>
       </w:r>
       <w:r>
         <w:rPr>
@@ -891,6 +1075,7 @@
   <w:style w:type="paragraph" w:default="1" w:styleId="Normal">
     <w:name w:val="Normal"/>
     <w:qFormat/>
+    <w:rsid w:val="000604D1"/>
   </w:style>
   <w:style w:type="character" w:default="1" w:styleId="DefaultParagraphFont">
     <w:name w:val="Default Paragraph Font"/>

</xml_diff>

<commit_message>
wrote a few comments on the TrueSkill doc, more to come
</commit_message>
<xml_diff>
--- a/Design/TrueSkill.docx
+++ b/Design/TrueSkill.docx
@@ -168,7 +168,15 @@
         </m:r>
       </m:oMath>
       <w:r>
-        <w:t xml:space="preserve">(sigma). mu is a arbitrary value reflecting a players skill. Sigma is an arbitrary value reflecting TrueSkills confidence in the mu value. Together, it ranks a player. Loosly, mu is based on the win/loss ratio of a player, and sigma is based on the number of games played (although there is MUCH more to both numbers behind the scenes, which we do not need to know to implement </w:t>
+        <w:t xml:space="preserve">(sigma). </w:t>
+      </w:r>
+      <w:proofErr w:type="gramStart"/>
+      <w:r>
+        <w:t>mu</w:t>
+      </w:r>
+      <w:proofErr w:type="gramEnd"/>
+      <w:r>
+        <w:t xml:space="preserve"> is a arbitrary value reflecting a players skill. Sigma is an arbitrary value reflecting TrueSkills confidence in the mu value. Together, it ranks a player. Loosly, mu is based on the win/loss ratio of a player, and sigma is based on the number of games played (although there is MUCH more to both numbers behind the scenes, which we do not need to know to implement </w:t>
       </w:r>
       <w:proofErr w:type="spellStart"/>
       <w:r>
@@ -257,7 +265,15 @@
       </w:r>
       <w:proofErr w:type="spellEnd"/>
       <w:r>
-        <w:t xml:space="preserve"> has in  a players mu value, and has to do with probability. In the above figure, we have two players, Natalia and Eric.  Natalia has a </w:t>
+        <w:t xml:space="preserve"> has </w:t>
+      </w:r>
+      <w:proofErr w:type="gramStart"/>
+      <w:r>
+        <w:t>in  a</w:t>
+      </w:r>
+      <w:proofErr w:type="gramEnd"/>
+      <w:r>
+        <w:t xml:space="preserve"> players mu value, and has to do with probability. In the above figure, we have two players, Natalia and Eric.  Natalia has a </w:t>
       </w:r>
       <w:r>
         <w:t xml:space="preserve">sigma value of 8.33 (which makes her graph wide). </w:t>
@@ -322,13 +338,29 @@
         <w:spacing w:after="0"/>
       </w:pPr>
       <w:r>
-        <w:t>When two players play a game against each other, both values are updated. How much these values change depend on both players mu and sigma values.</w:t>
+        <w:t xml:space="preserve">When two players play a game against each other, both values are updated. How much these values change depend on both </w:t>
+      </w:r>
+      <w:proofErr w:type="gramStart"/>
+      <w:r>
+        <w:t>players</w:t>
+      </w:r>
+      <w:proofErr w:type="gramEnd"/>
+      <w:r>
+        <w:t xml:space="preserve"> mu and sigma values.</w:t>
       </w:r>
       <w:r>
         <w:t xml:space="preserve"> </w:t>
       </w:r>
       <w:r>
-        <w:t xml:space="preserve">The amount of change in a players values depends on who defeats who, and how "surprising" the outcome is. A player with </w:t>
+        <w:t xml:space="preserve">The amount of change </w:t>
+      </w:r>
+      <w:proofErr w:type="gramStart"/>
+      <w:r>
+        <w:t>in a players values</w:t>
+      </w:r>
+      <w:proofErr w:type="gramEnd"/>
+      <w:r>
+        <w:t xml:space="preserve"> depends on who defeats who, and how "surprising" the outcome is. A player with </w:t>
       </w:r>
       <w:r>
         <w:t>a high mu and low sigma value is not expected to defeat a player with a low mu and high sigma. If they did, it would be considered surprising, and the defeating players rank would see a large increase. Vice versa, an unsurprising defeat results in an almost negligible change.</w:t>
@@ -418,7 +450,15 @@
         <w:spacing w:after="0"/>
       </w:pPr>
       <w:r>
-        <w:t xml:space="preserve">The 3 in the equation is there because, as Microsoft has found, a players true rank is usually higher than what </w:t>
+        <w:t xml:space="preserve">The 3 in the equation is there because, as Microsoft has found, a </w:t>
+      </w:r>
+      <w:proofErr w:type="gramStart"/>
+      <w:r>
+        <w:t>players</w:t>
+      </w:r>
+      <w:proofErr w:type="gramEnd"/>
+      <w:r>
+        <w:t xml:space="preserve"> true rank is usually higher than what </w:t>
       </w:r>
       <w:proofErr w:type="spellStart"/>
       <w:r>
@@ -457,13 +497,7 @@
             <w:rPr>
               <w:rFonts w:ascii="Cambria Math" w:hAnsi="Cambria Math"/>
             </w:rPr>
-            <m:t>Rank≅</m:t>
-          </m:r>
-          <m:r>
-            <w:rPr>
-              <w:rFonts w:ascii="Cambria Math" w:hAnsi="Cambria Math"/>
-            </w:rPr>
-            <m:t>25-(3∙8.33334)</m:t>
+            <m:t>Rank≅25-(3∙8.33334)</m:t>
           </m:r>
         </m:oMath>
       </m:oMathPara>
@@ -478,19 +512,7 @@
             <w:rPr>
               <w:rFonts w:ascii="Cambria Math" w:hAnsi="Cambria Math"/>
             </w:rPr>
-            <m:t>Rank</m:t>
-          </m:r>
-          <m:r>
-            <w:rPr>
-              <w:rFonts w:ascii="Cambria Math" w:hAnsi="Cambria Math"/>
-            </w:rPr>
-            <m:t>≅</m:t>
-          </m:r>
-          <m:r>
-            <w:rPr>
-              <w:rFonts w:ascii="Cambria Math" w:hAnsi="Cambria Math"/>
-            </w:rPr>
-            <m:t>25-25</m:t>
+            <m:t>Rank≅25-25</m:t>
           </m:r>
         </m:oMath>
       </m:oMathPara>
@@ -505,19 +527,7 @@
             <w:rPr>
               <w:rFonts w:ascii="Cambria Math" w:hAnsi="Cambria Math"/>
             </w:rPr>
-            <m:t>∴Rank</m:t>
-          </m:r>
-          <m:r>
-            <w:rPr>
-              <w:rFonts w:ascii="Cambria Math" w:hAnsi="Cambria Math"/>
-            </w:rPr>
-            <m:t>≅</m:t>
-          </m:r>
-          <m:r>
-            <w:rPr>
-              <w:rFonts w:ascii="Cambria Math" w:hAnsi="Cambria Math"/>
-            </w:rPr>
-            <m:t>0</m:t>
+            <m:t>∴Rank≅0</m:t>
           </m:r>
         </m:oMath>
       </m:oMathPara>
@@ -636,7 +646,21 @@
         <w:rPr>
           <w:rFonts w:ascii="Consolas" w:hAnsi="Consolas" w:cs="Consolas"/>
         </w:rPr>
-        <w:t>r1 = Rating();</w:t>
+        <w:t xml:space="preserve">r1 = </w:t>
+      </w:r>
+      <w:proofErr w:type="gramStart"/>
+      <w:r>
+        <w:rPr>
+          <w:rFonts w:ascii="Consolas" w:hAnsi="Consolas" w:cs="Consolas"/>
+        </w:rPr>
+        <w:t>Rating(</w:t>
+      </w:r>
+      <w:proofErr w:type="gramEnd"/>
+      <w:r>
+        <w:rPr>
+          <w:rFonts w:ascii="Consolas" w:hAnsi="Consolas" w:cs="Consolas"/>
+        </w:rPr>
+        <w:t>);</w:t>
       </w:r>
       <w:r>
         <w:rPr>
@@ -658,7 +682,21 @@
           <w:rFonts w:ascii="Consolas" w:hAnsi="Consolas" w:cs="Consolas"/>
         </w:rPr>
         <w:tab/>
-        <w:t>r2 = Rating();</w:t>
+        <w:t xml:space="preserve">r2 = </w:t>
+      </w:r>
+      <w:proofErr w:type="gramStart"/>
+      <w:r>
+        <w:rPr>
+          <w:rFonts w:ascii="Consolas" w:hAnsi="Consolas" w:cs="Consolas"/>
+        </w:rPr>
+        <w:t>Rating(</w:t>
+      </w:r>
+      <w:proofErr w:type="gramEnd"/>
+      <w:r>
+        <w:rPr>
+          <w:rFonts w:ascii="Consolas" w:hAnsi="Consolas" w:cs="Consolas"/>
+        </w:rPr>
+        <w:t>);</w:t>
       </w:r>
       <w:r>
         <w:rPr>
@@ -680,7 +718,21 @@
           <w:rFonts w:ascii="Consolas" w:hAnsi="Consolas" w:cs="Consolas"/>
         </w:rPr>
         <w:tab/>
-        <w:t>r3 = Rating();</w:t>
+        <w:t xml:space="preserve">r3 = </w:t>
+      </w:r>
+      <w:proofErr w:type="gramStart"/>
+      <w:r>
+        <w:rPr>
+          <w:rFonts w:ascii="Consolas" w:hAnsi="Consolas" w:cs="Consolas"/>
+        </w:rPr>
+        <w:t>Rating(</w:t>
+      </w:r>
+      <w:proofErr w:type="gramEnd"/>
+      <w:r>
+        <w:rPr>
+          <w:rFonts w:ascii="Consolas" w:hAnsi="Consolas" w:cs="Consolas"/>
+        </w:rPr>
+        <w:t>);</w:t>
       </w:r>
       <w:r>
         <w:rPr>
@@ -703,7 +755,21 @@
         </w:rPr>
         <w:lastRenderedPageBreak/>
         <w:tab/>
-        <w:t>r4 = Rating();</w:t>
+        <w:t xml:space="preserve">r4 = </w:t>
+      </w:r>
+      <w:proofErr w:type="gramStart"/>
+      <w:r>
+        <w:rPr>
+          <w:rFonts w:ascii="Consolas" w:hAnsi="Consolas" w:cs="Consolas"/>
+        </w:rPr>
+        <w:t>Rating(</w:t>
+      </w:r>
+      <w:proofErr w:type="gramEnd"/>
+      <w:r>
+        <w:rPr>
+          <w:rFonts w:ascii="Consolas" w:hAnsi="Consolas" w:cs="Consolas"/>
+        </w:rPr>
+        <w:t>);</w:t>
       </w:r>
       <w:r>
         <w:rPr>
@@ -873,6 +939,7 @@
         </w:rPr>
         <w:t xml:space="preserve"> mu and sigma values are calculated for each player. To do this, we use the </w:t>
       </w:r>
+      <w:proofErr w:type="gramStart"/>
       <w:r>
         <w:rPr>
           <w:rFonts w:ascii="Consolas" w:hAnsi="Consolas" w:cs="Consolas"/>
@@ -883,7 +950,14 @@
         <w:rPr>
           <w:rFonts w:ascii="Consolas" w:hAnsi="Consolas" w:cs="Consolas"/>
         </w:rPr>
-        <w:t>()</w:t>
+        <w:t>(</w:t>
+      </w:r>
+      <w:proofErr w:type="gramEnd"/>
+      <w:r>
+        <w:rPr>
+          <w:rFonts w:ascii="Consolas" w:hAnsi="Consolas" w:cs="Consolas"/>
+        </w:rPr>
+        <w:t>)</w:t>
       </w:r>
       <w:r>
         <w:rPr>
@@ -929,8 +1003,16 @@
         <w:rPr>
           <w:rFonts w:ascii="Consolas" w:hAnsi="Consolas" w:cs="Consolas"/>
         </w:rPr>
-        <w:t>(new_r1, new_r2), (new_r3, new_r4) = rate(</w:t>
-      </w:r>
+        <w:t xml:space="preserve">(new_r1, new_r2), (new_r3, new_r4) = </w:t>
+      </w:r>
+      <w:proofErr w:type="gramStart"/>
+      <w:r>
+        <w:rPr>
+          <w:rFonts w:ascii="Consolas" w:hAnsi="Consolas" w:cs="Consolas"/>
+        </w:rPr>
+        <w:t>rate(</w:t>
+      </w:r>
+      <w:proofErr w:type="gramEnd"/>
       <w:r>
         <w:rPr>
           <w:rFonts w:ascii="Consolas" w:hAnsi="Consolas" w:cs="Consolas"/>
@@ -996,7 +1078,21 @@
         <w:rPr>
           <w:rFonts w:ascii="Consolas" w:hAnsi="Consolas" w:cs="Consolas"/>
         </w:rPr>
-        <w:t>[1,0]</w:t>
+        <w:t>[1</w:t>
+      </w:r>
+      <w:proofErr w:type="gramStart"/>
+      <w:r>
+        <w:rPr>
+          <w:rFonts w:ascii="Consolas" w:hAnsi="Consolas" w:cs="Consolas"/>
+        </w:rPr>
+        <w:t>,0</w:t>
+      </w:r>
+      <w:proofErr w:type="gramEnd"/>
+      <w:r>
+        <w:rPr>
+          <w:rFonts w:ascii="Consolas" w:hAnsi="Consolas" w:cs="Consolas"/>
+        </w:rPr>
+        <w:t>]</w:t>
       </w:r>
       <w:r>
         <w:rPr>
@@ -1004,6 +1100,754 @@
         </w:rPr>
         <w:t>, where 0 is loss and 1 is win.</w:t>
       </w:r>
+    </w:p>
+    <w:p>
+      <w:pPr>
+        <w:spacing w:after="0"/>
+        <w:rPr>
+          <w:rFonts w:cstheme="minorHAnsi"/>
+        </w:rPr>
+      </w:pPr>
+    </w:p>
+    <w:p>
+      <w:pPr>
+        <w:spacing w:after="0"/>
+        <w:rPr>
+          <w:rFonts w:cstheme="minorHAnsi"/>
+        </w:rPr>
+      </w:pPr>
+    </w:p>
+    <w:p>
+      <w:pPr>
+        <w:spacing w:after="0"/>
+        <w:rPr>
+          <w:rFonts w:cstheme="minorHAnsi"/>
+        </w:rPr>
+      </w:pPr>
+    </w:p>
+    <w:p>
+      <w:pPr>
+        <w:spacing w:after="0"/>
+        <w:rPr>
+          <w:rFonts w:cstheme="minorHAnsi"/>
+        </w:rPr>
+      </w:pPr>
+    </w:p>
+    <w:p>
+      <w:pPr>
+        <w:spacing w:after="0"/>
+        <w:rPr>
+          <w:rFonts w:cstheme="minorHAnsi"/>
+        </w:rPr>
+      </w:pPr>
+    </w:p>
+    <w:p>
+      <w:pPr>
+        <w:spacing w:after="0"/>
+        <w:rPr>
+          <w:rFonts w:cstheme="minorHAnsi"/>
+        </w:rPr>
+      </w:pPr>
+    </w:p>
+    <w:p>
+      <w:pPr>
+        <w:spacing w:after="0"/>
+        <w:rPr>
+          <w:rFonts w:cstheme="minorHAnsi"/>
+        </w:rPr>
+      </w:pPr>
+    </w:p>
+    <w:p>
+      <w:pPr>
+        <w:spacing w:after="0"/>
+        <w:rPr>
+          <w:rFonts w:cstheme="minorHAnsi"/>
+        </w:rPr>
+      </w:pPr>
+    </w:p>
+    <w:p>
+      <w:pPr>
+        <w:spacing w:after="0"/>
+        <w:rPr>
+          <w:rFonts w:cstheme="minorHAnsi"/>
+        </w:rPr>
+      </w:pPr>
+    </w:p>
+    <w:p>
+      <w:pPr>
+        <w:spacing w:after="0"/>
+        <w:rPr>
+          <w:rFonts w:cstheme="minorHAnsi"/>
+        </w:rPr>
+      </w:pPr>
+    </w:p>
+    <w:p>
+      <w:pPr>
+        <w:spacing w:after="0"/>
+        <w:rPr>
+          <w:rFonts w:cstheme="minorHAnsi"/>
+        </w:rPr>
+      </w:pPr>
+    </w:p>
+    <w:p>
+      <w:pPr>
+        <w:spacing w:after="0"/>
+        <w:rPr>
+          <w:rFonts w:cstheme="minorHAnsi"/>
+        </w:rPr>
+      </w:pPr>
+    </w:p>
+    <w:p>
+      <w:pPr>
+        <w:spacing w:after="0"/>
+        <w:rPr>
+          <w:rFonts w:cstheme="minorHAnsi"/>
+        </w:rPr>
+      </w:pPr>
+    </w:p>
+    <w:p>
+      <w:pPr>
+        <w:spacing w:after="0"/>
+        <w:rPr>
+          <w:rFonts w:cstheme="minorHAnsi"/>
+        </w:rPr>
+      </w:pPr>
+    </w:p>
+    <w:p>
+      <w:pPr>
+        <w:spacing w:after="0"/>
+        <w:rPr>
+          <w:rFonts w:cstheme="minorHAnsi"/>
+        </w:rPr>
+      </w:pPr>
+    </w:p>
+    <w:p>
+      <w:pPr>
+        <w:spacing w:after="0"/>
+        <w:rPr>
+          <w:rFonts w:cstheme="minorHAnsi"/>
+        </w:rPr>
+      </w:pPr>
+    </w:p>
+    <w:p>
+      <w:pPr>
+        <w:spacing w:after="0"/>
+        <w:rPr>
+          <w:rFonts w:cstheme="minorHAnsi"/>
+        </w:rPr>
+      </w:pPr>
+    </w:p>
+    <w:p>
+      <w:pPr>
+        <w:spacing w:after="0"/>
+        <w:rPr>
+          <w:rFonts w:cstheme="minorHAnsi"/>
+        </w:rPr>
+      </w:pPr>
+    </w:p>
+    <w:p>
+      <w:pPr>
+        <w:spacing w:after="0"/>
+        <w:rPr>
+          <w:rFonts w:cstheme="minorHAnsi"/>
+        </w:rPr>
+      </w:pPr>
+    </w:p>
+    <w:p>
+      <w:pPr>
+        <w:spacing w:after="0"/>
+        <w:rPr>
+          <w:rFonts w:cstheme="minorHAnsi"/>
+        </w:rPr>
+      </w:pPr>
+    </w:p>
+    <w:p>
+      <w:pPr>
+        <w:spacing w:after="0"/>
+        <w:rPr>
+          <w:rFonts w:cstheme="minorHAnsi"/>
+        </w:rPr>
+      </w:pPr>
+    </w:p>
+    <w:p>
+      <w:pPr>
+        <w:spacing w:after="0"/>
+        <w:rPr>
+          <w:rFonts w:cstheme="minorHAnsi"/>
+        </w:rPr>
+      </w:pPr>
+    </w:p>
+    <w:p>
+      <w:pPr>
+        <w:spacing w:after="0"/>
+        <w:rPr>
+          <w:rFonts w:cstheme="minorHAnsi"/>
+        </w:rPr>
+      </w:pPr>
+    </w:p>
+    <w:p>
+      <w:pPr>
+        <w:spacing w:after="0"/>
+        <w:rPr>
+          <w:rFonts w:cstheme="minorHAnsi"/>
+        </w:rPr>
+      </w:pPr>
+    </w:p>
+    <w:p>
+      <w:pPr>
+        <w:spacing w:after="0"/>
+        <w:rPr>
+          <w:rFonts w:cstheme="minorHAnsi"/>
+        </w:rPr>
+      </w:pPr>
+    </w:p>
+    <w:p>
+      <w:pPr>
+        <w:pStyle w:val="Heading1"/>
+      </w:pPr>
+      <w:r>
+        <w:lastRenderedPageBreak/>
+        <w:t>Richard's Comments</w:t>
+      </w:r>
+    </w:p>
+    <w:p>
+      <w:pPr>
+        <w:spacing w:after="0"/>
+        <w:rPr>
+          <w:rFonts w:cstheme="minorHAnsi"/>
+        </w:rPr>
+      </w:pPr>
+    </w:p>
+    <w:p>
+      <w:pPr>
+        <w:spacing w:after="0"/>
+        <w:rPr>
+          <w:rFonts w:cstheme="minorHAnsi"/>
+        </w:rPr>
+      </w:pPr>
+      <w:r>
+        <w:rPr>
+          <w:rFonts w:cstheme="minorHAnsi"/>
+        </w:rPr>
+        <w:t xml:space="preserve">I've been looking at the various resources listed on the </w:t>
+      </w:r>
+      <w:proofErr w:type="spellStart"/>
+      <w:r>
+        <w:rPr>
+          <w:rFonts w:cstheme="minorHAnsi"/>
+        </w:rPr>
+        <w:t>TrueSkill</w:t>
+      </w:r>
+      <w:proofErr w:type="spellEnd"/>
+      <w:r>
+        <w:rPr>
+          <w:rFonts w:cstheme="minorHAnsi"/>
+        </w:rPr>
+        <w:t xml:space="preserve"> page. </w:t>
+      </w:r>
+    </w:p>
+    <w:p>
+      <w:pPr>
+        <w:spacing w:after="0"/>
+        <w:rPr>
+          <w:rFonts w:cstheme="minorHAnsi"/>
+        </w:rPr>
+      </w:pPr>
+      <w:r>
+        <w:rPr>
+          <w:rFonts w:cstheme="minorHAnsi"/>
+        </w:rPr>
+        <w:t xml:space="preserve">By far, this one </w:t>
+      </w:r>
+      <w:hyperlink r:id="rId5" w:history="1">
+        <w:r>
+          <w:rPr>
+            <w:rStyle w:val="Hyperlink"/>
+            <w:rFonts w:cstheme="minorHAnsi"/>
+          </w:rPr>
+          <w:t>http://www.moserware.com/2010/03/computing-your-skill.html</w:t>
+        </w:r>
+      </w:hyperlink>
+    </w:p>
+    <w:p>
+      <w:pPr>
+        <w:spacing w:after="0"/>
+        <w:rPr>
+          <w:rFonts w:cstheme="minorHAnsi"/>
+        </w:rPr>
+      </w:pPr>
+      <w:proofErr w:type="gramStart"/>
+      <w:r>
+        <w:rPr>
+          <w:rFonts w:cstheme="minorHAnsi"/>
+        </w:rPr>
+        <w:t>seems</w:t>
+      </w:r>
+      <w:proofErr w:type="gramEnd"/>
+      <w:r>
+        <w:rPr>
+          <w:rFonts w:cstheme="minorHAnsi"/>
+        </w:rPr>
+        <w:t xml:space="preserve"> to be the most useful.</w:t>
+      </w:r>
+    </w:p>
+    <w:p>
+      <w:pPr>
+        <w:spacing w:after="0"/>
+        <w:rPr>
+          <w:rFonts w:cstheme="minorHAnsi"/>
+        </w:rPr>
+      </w:pPr>
+    </w:p>
+    <w:p>
+      <w:pPr>
+        <w:spacing w:after="0"/>
+        <w:rPr>
+          <w:rFonts w:cstheme="minorHAnsi"/>
+        </w:rPr>
+      </w:pPr>
+      <w:r>
+        <w:rPr>
+          <w:rFonts w:cstheme="minorHAnsi"/>
+        </w:rPr>
+        <w:t xml:space="preserve">Skimmed through the "Math </w:t>
+      </w:r>
+      <w:proofErr w:type="gramStart"/>
+      <w:r>
+        <w:rPr>
+          <w:rFonts w:cstheme="minorHAnsi"/>
+        </w:rPr>
+        <w:t>Behind</w:t>
+      </w:r>
+      <w:proofErr w:type="gramEnd"/>
+      <w:r>
+        <w:rPr>
+          <w:rFonts w:cstheme="minorHAnsi"/>
+        </w:rPr>
+        <w:t xml:space="preserve"> </w:t>
+      </w:r>
+      <w:proofErr w:type="spellStart"/>
+      <w:r>
+        <w:rPr>
+          <w:rFonts w:cstheme="minorHAnsi"/>
+        </w:rPr>
+        <w:t>Tru</w:t>
+      </w:r>
+      <w:r>
+        <w:rPr>
+          <w:rFonts w:cstheme="minorHAnsi"/>
+        </w:rPr>
+        <w:t>eSkill</w:t>
+      </w:r>
+      <w:proofErr w:type="spellEnd"/>
+      <w:r>
+        <w:rPr>
+          <w:rFonts w:cstheme="minorHAnsi"/>
+        </w:rPr>
+        <w:t xml:space="preserve">" article. It seems to be </w:t>
+      </w:r>
+      <w:r>
+        <w:rPr>
+          <w:rFonts w:cstheme="minorHAnsi"/>
+        </w:rPr>
+        <w:t>about logical derivations (a.k.a. pro</w:t>
+      </w:r>
+      <w:r>
+        <w:rPr>
+          <w:rFonts w:cstheme="minorHAnsi"/>
+        </w:rPr>
+        <w:t xml:space="preserve">ofs) which won't really help us </w:t>
+      </w:r>
+      <w:r>
+        <w:rPr>
+          <w:rFonts w:cstheme="minorHAnsi"/>
+        </w:rPr>
+        <w:t>understan</w:t>
+      </w:r>
+      <w:r>
+        <w:rPr>
+          <w:rFonts w:cstheme="minorHAnsi"/>
+        </w:rPr>
+        <w:t xml:space="preserve">d how to implement the library. </w:t>
+      </w:r>
+      <w:r>
+        <w:rPr>
+          <w:rFonts w:cstheme="minorHAnsi"/>
+        </w:rPr>
+        <w:t>(It explains 'why' it works, not 'how' it works)</w:t>
+      </w:r>
+    </w:p>
+    <w:p>
+      <w:pPr>
+        <w:spacing w:after="0"/>
+        <w:rPr>
+          <w:rFonts w:cstheme="minorHAnsi"/>
+        </w:rPr>
+      </w:pPr>
+    </w:p>
+    <w:p>
+      <w:pPr>
+        <w:spacing w:after="0"/>
+        <w:rPr>
+          <w:rFonts w:cstheme="minorHAnsi"/>
+        </w:rPr>
+      </w:pPr>
+      <w:r>
+        <w:rPr>
+          <w:rFonts w:cstheme="minorHAnsi"/>
+        </w:rPr>
+        <w:t xml:space="preserve">So far, from what I understand, a player's </w:t>
+      </w:r>
+      <w:proofErr w:type="spellStart"/>
+      <w:r>
+        <w:rPr>
+          <w:rFonts w:cstheme="minorHAnsi"/>
+        </w:rPr>
+        <w:t>TrueSkill</w:t>
+      </w:r>
+      <w:proofErr w:type="spellEnd"/>
+      <w:r>
+        <w:rPr>
+          <w:rFonts w:cstheme="minorHAnsi"/>
+        </w:rPr>
+        <w:t xml:space="preserve"> is reported as being Mu - 3*Sigma.</w:t>
+      </w:r>
+    </w:p>
+    <w:p>
+      <w:pPr>
+        <w:spacing w:after="0"/>
+        <w:rPr>
+          <w:rFonts w:cstheme="minorHAnsi"/>
+        </w:rPr>
+      </w:pPr>
+      <w:r>
+        <w:rPr>
+          <w:rFonts w:cstheme="minorHAnsi"/>
+        </w:rPr>
+        <w:t>This is a very conservative estimate as for a Gaussian value there is more than a 99% chance</w:t>
+      </w:r>
+    </w:p>
+    <w:p>
+      <w:pPr>
+        <w:spacing w:after="0"/>
+        <w:rPr>
+          <w:rFonts w:cstheme="minorHAnsi"/>
+        </w:rPr>
+      </w:pPr>
+      <w:proofErr w:type="gramStart"/>
+      <w:r>
+        <w:rPr>
+          <w:rFonts w:cstheme="minorHAnsi"/>
+        </w:rPr>
+        <w:t>that</w:t>
+      </w:r>
+      <w:proofErr w:type="gramEnd"/>
+      <w:r>
+        <w:rPr>
+          <w:rFonts w:cstheme="minorHAnsi"/>
+        </w:rPr>
+        <w:t xml:space="preserve"> a player's actual skill value will be greater than that.</w:t>
+      </w:r>
+    </w:p>
+    <w:p>
+      <w:pPr>
+        <w:spacing w:after="0"/>
+        <w:rPr>
+          <w:rFonts w:cstheme="minorHAnsi"/>
+        </w:rPr>
+      </w:pPr>
+    </w:p>
+    <w:p>
+      <w:pPr>
+        <w:spacing w:after="0"/>
+        <w:rPr>
+          <w:rFonts w:cstheme="minorHAnsi"/>
+        </w:rPr>
+      </w:pPr>
+      <w:r>
+        <w:rPr>
+          <w:rFonts w:cstheme="minorHAnsi"/>
+        </w:rPr>
+        <w:t xml:space="preserve">I mentioned Confidence Intervals earlier. All that I mean by that is given Mu and Sigma, </w:t>
+      </w:r>
+    </w:p>
+    <w:p>
+      <w:pPr>
+        <w:spacing w:after="0"/>
+        <w:rPr>
+          <w:rFonts w:cstheme="minorHAnsi"/>
+        </w:rPr>
+      </w:pPr>
+      <w:proofErr w:type="gramStart"/>
+      <w:r>
+        <w:rPr>
+          <w:rFonts w:cstheme="minorHAnsi"/>
+        </w:rPr>
+        <w:t>theoretically</w:t>
+      </w:r>
+      <w:proofErr w:type="gramEnd"/>
+      <w:r>
+        <w:rPr>
+          <w:rFonts w:cstheme="minorHAnsi"/>
+        </w:rPr>
+        <w:t xml:space="preserve"> there is a 95% chance that a player's actual skill value is in the interval</w:t>
+      </w:r>
+    </w:p>
+    <w:p>
+      <w:pPr>
+        <w:spacing w:after="0"/>
+        <w:rPr>
+          <w:rFonts w:cstheme="minorHAnsi"/>
+        </w:rPr>
+      </w:pPr>
+    </w:p>
+    <w:p>
+      <w:pPr>
+        <w:spacing w:after="0"/>
+        <w:rPr>
+          <w:rFonts w:cstheme="minorHAnsi"/>
+        </w:rPr>
+      </w:pPr>
+      <w:r>
+        <w:rPr>
+          <w:rFonts w:cstheme="minorHAnsi"/>
+        </w:rPr>
+        <w:t>[Mu - 2*Sigma, Mu + 2*Sigma]</w:t>
+      </w:r>
+    </w:p>
+    <w:p>
+      <w:pPr>
+        <w:spacing w:after="0"/>
+        <w:rPr>
+          <w:rFonts w:cstheme="minorHAnsi"/>
+        </w:rPr>
+      </w:pPr>
+    </w:p>
+    <w:p>
+      <w:pPr>
+        <w:spacing w:after="0"/>
+        <w:rPr>
+          <w:rFonts w:cstheme="minorHAnsi"/>
+        </w:rPr>
+      </w:pPr>
+      <w:r>
+        <w:rPr>
+          <w:rFonts w:cstheme="minorHAnsi"/>
+        </w:rPr>
+        <w:t>This is called a 95% Confidence Interval, and so a statistician may say things like "I have 95% confidence that a player's actual skill value is in that range of values"</w:t>
+      </w:r>
+    </w:p>
+    <w:p>
+      <w:pPr>
+        <w:spacing w:after="0"/>
+        <w:rPr>
+          <w:rFonts w:cstheme="minorHAnsi"/>
+        </w:rPr>
+      </w:pPr>
+    </w:p>
+    <w:p>
+      <w:pPr>
+        <w:spacing w:after="0"/>
+        <w:rPr>
+          <w:rFonts w:cstheme="minorHAnsi"/>
+        </w:rPr>
+      </w:pPr>
+      <w:r>
+        <w:rPr>
+          <w:rFonts w:cstheme="minorHAnsi"/>
+        </w:rPr>
+        <w:t>Likewise, a 99% confidence interval would be</w:t>
+      </w:r>
+    </w:p>
+    <w:p>
+      <w:pPr>
+        <w:spacing w:after="0"/>
+        <w:rPr>
+          <w:rFonts w:cstheme="minorHAnsi"/>
+        </w:rPr>
+      </w:pPr>
+    </w:p>
+    <w:p>
+      <w:pPr>
+        <w:spacing w:after="0"/>
+        <w:rPr>
+          <w:rFonts w:cstheme="minorHAnsi"/>
+        </w:rPr>
+      </w:pPr>
+      <w:r>
+        <w:rPr>
+          <w:rFonts w:cstheme="minorHAnsi"/>
+        </w:rPr>
+        <w:t>[Mu - 3*Sigma, Mu + 3*Sigma]</w:t>
+      </w:r>
+    </w:p>
+    <w:p>
+      <w:pPr>
+        <w:spacing w:after="0"/>
+        <w:rPr>
+          <w:rFonts w:cstheme="minorHAnsi"/>
+        </w:rPr>
+      </w:pPr>
+    </w:p>
+    <w:p>
+      <w:pPr>
+        <w:spacing w:after="0"/>
+        <w:rPr>
+          <w:rFonts w:cstheme="minorHAnsi"/>
+        </w:rPr>
+      </w:pPr>
+      <w:r>
+        <w:rPr>
+          <w:rFonts w:cstheme="minorHAnsi"/>
+        </w:rPr>
+        <w:t xml:space="preserve">(This is true for </w:t>
+      </w:r>
+      <w:proofErr w:type="gramStart"/>
+      <w:r>
+        <w:rPr>
+          <w:rFonts w:cstheme="minorHAnsi"/>
+        </w:rPr>
+        <w:t>Gaussians,</w:t>
+      </w:r>
+      <w:proofErr w:type="gramEnd"/>
+      <w:r>
+        <w:rPr>
+          <w:rFonts w:cstheme="minorHAnsi"/>
+        </w:rPr>
+        <w:t xml:space="preserve"> other distributions will have different intervals.</w:t>
+      </w:r>
+    </w:p>
+    <w:p>
+      <w:pPr>
+        <w:spacing w:after="0"/>
+        <w:rPr>
+          <w:rFonts w:cstheme="minorHAnsi"/>
+        </w:rPr>
+      </w:pPr>
+      <w:r>
+        <w:rPr>
+          <w:rFonts w:cstheme="minorHAnsi"/>
+        </w:rPr>
+        <w:t xml:space="preserve">See </w:t>
+      </w:r>
+      <w:hyperlink r:id="rId6" w:history="1">
+        <w:r>
+          <w:rPr>
+            <w:rStyle w:val="Hyperlink"/>
+            <w:rFonts w:cstheme="minorHAnsi"/>
+          </w:rPr>
+          <w:t>http://en.wikipedia.org/wiki/68%E2%80%9395%E2%80%9399.7_rule</w:t>
+        </w:r>
+      </w:hyperlink>
+      <w:r>
+        <w:rPr>
+          <w:rFonts w:cstheme="minorHAnsi"/>
+        </w:rPr>
+        <w:t xml:space="preserve"> </w:t>
+      </w:r>
+      <w:r>
+        <w:rPr>
+          <w:rFonts w:cstheme="minorHAnsi"/>
+        </w:rPr>
+        <w:t xml:space="preserve"> if you like pretty pictures)</w:t>
+      </w:r>
+    </w:p>
+    <w:p>
+      <w:pPr>
+        <w:spacing w:after="0"/>
+        <w:rPr>
+          <w:rFonts w:cstheme="minorHAnsi"/>
+        </w:rPr>
+      </w:pPr>
+    </w:p>
+    <w:p>
+      <w:pPr>
+        <w:spacing w:after="0"/>
+        <w:rPr>
+          <w:rFonts w:cstheme="minorHAnsi"/>
+        </w:rPr>
+      </w:pPr>
+      <w:r>
+        <w:rPr>
+          <w:rFonts w:cstheme="minorHAnsi"/>
+        </w:rPr>
+        <w:t>Of course, if you want a 100% confidence interval, then that would be</w:t>
+      </w:r>
+    </w:p>
+    <w:p>
+      <w:pPr>
+        <w:spacing w:after="0"/>
+        <w:rPr>
+          <w:rFonts w:cstheme="minorHAnsi"/>
+        </w:rPr>
+      </w:pPr>
+    </w:p>
+    <w:p>
+      <w:pPr>
+        <w:spacing w:after="0"/>
+        <w:rPr>
+          <w:rFonts w:cstheme="minorHAnsi"/>
+        </w:rPr>
+      </w:pPr>
+      <w:r>
+        <w:rPr>
+          <w:rFonts w:cstheme="minorHAnsi"/>
+        </w:rPr>
+        <w:t>[-Infinity, Infinity]</w:t>
+      </w:r>
+    </w:p>
+    <w:p>
+      <w:pPr>
+        <w:spacing w:after="0"/>
+        <w:rPr>
+          <w:rFonts w:cstheme="minorHAnsi"/>
+        </w:rPr>
+      </w:pPr>
+    </w:p>
+    <w:p>
+      <w:pPr>
+        <w:spacing w:after="0"/>
+        <w:rPr>
+          <w:rFonts w:cstheme="minorHAnsi"/>
+        </w:rPr>
+      </w:pPr>
+      <w:proofErr w:type="gramStart"/>
+      <w:r>
+        <w:rPr>
+          <w:rFonts w:cstheme="minorHAnsi"/>
+        </w:rPr>
+        <w:t>which</w:t>
+      </w:r>
+      <w:proofErr w:type="gramEnd"/>
+      <w:r>
+        <w:rPr>
+          <w:rFonts w:cstheme="minorHAnsi"/>
+        </w:rPr>
+        <w:t xml:space="preserve"> is a nice example of a </w:t>
+      </w:r>
+      <w:hyperlink r:id="rId7" w:history="1">
+        <w:r>
+          <w:rPr>
+            <w:rStyle w:val="Hyperlink"/>
+            <w:rFonts w:cstheme="minorHAnsi"/>
+          </w:rPr>
+          <w:t>http://tvtropes.org/pmwiki/pmwiki.php/Main/MathematiciansAnswer</w:t>
+        </w:r>
+      </w:hyperlink>
+      <w:r>
+        <w:rPr>
+          <w:rFonts w:cstheme="minorHAnsi"/>
+        </w:rPr>
+        <w:t xml:space="preserve"> </w:t>
+      </w:r>
+    </w:p>
+    <w:p>
+      <w:pPr>
+        <w:spacing w:after="0"/>
+        <w:rPr>
+          <w:rFonts w:cstheme="minorHAnsi"/>
+        </w:rPr>
+      </w:pPr>
     </w:p>
     <w:sectPr>
       <w:pgSz w:w="12240" w:h="15840"/>
@@ -1176,6 +2020,29 @@
     <w:qFormat/>
     <w:rsid w:val="000604D1"/>
   </w:style>
+  <w:style w:type="paragraph" w:styleId="Heading1">
+    <w:name w:val="heading 1"/>
+    <w:basedOn w:val="Normal"/>
+    <w:next w:val="Normal"/>
+    <w:link w:val="Heading1Char"/>
+    <w:uiPriority w:val="9"/>
+    <w:qFormat/>
+    <w:rsid w:val="00045A7E"/>
+    <w:pPr>
+      <w:keepNext/>
+      <w:keepLines/>
+      <w:spacing w:before="480" w:after="0"/>
+      <w:outlineLvl w:val="0"/>
+    </w:pPr>
+    <w:rPr>
+      <w:rFonts w:asciiTheme="majorHAnsi" w:eastAsiaTheme="majorEastAsia" w:hAnsiTheme="majorHAnsi" w:cstheme="majorBidi"/>
+      <w:b/>
+      <w:bCs/>
+      <w:color w:val="365F91" w:themeColor="accent1" w:themeShade="BF"/>
+      <w:sz w:val="28"/>
+      <w:szCs w:val="28"/>
+    </w:rPr>
+  </w:style>
   <w:style w:type="character" w:default="1" w:styleId="DefaultParagraphFont">
     <w:name w:val="Default Paragraph Font"/>
     <w:uiPriority w:val="1"/>
@@ -1242,6 +2109,32 @@
     <w:rsid w:val="00F2034D"/>
     <w:rPr>
       <w:color w:val="808080"/>
+    </w:rPr>
+  </w:style>
+  <w:style w:type="character" w:styleId="Hyperlink">
+    <w:name w:val="Hyperlink"/>
+    <w:basedOn w:val="DefaultParagraphFont"/>
+    <w:uiPriority w:val="99"/>
+    <w:unhideWhenUsed/>
+    <w:rsid w:val="00045A7E"/>
+    <w:rPr>
+      <w:color w:val="0000FF" w:themeColor="hyperlink"/>
+      <w:u w:val="single"/>
+    </w:rPr>
+  </w:style>
+  <w:style w:type="character" w:customStyle="1" w:styleId="Heading1Char">
+    <w:name w:val="Heading 1 Char"/>
+    <w:basedOn w:val="DefaultParagraphFont"/>
+    <w:link w:val="Heading1"/>
+    <w:uiPriority w:val="9"/>
+    <w:rsid w:val="00045A7E"/>
+    <w:rPr>
+      <w:rFonts w:asciiTheme="majorHAnsi" w:eastAsiaTheme="majorEastAsia" w:hAnsiTheme="majorHAnsi" w:cstheme="majorBidi"/>
+      <w:b/>
+      <w:bCs/>
+      <w:color w:val="365F91" w:themeColor="accent1" w:themeShade="BF"/>
+      <w:sz w:val="28"/>
+      <w:szCs w:val="28"/>
     </w:rPr>
   </w:style>
 </w:styles>

</xml_diff>